<commit_message>
gitignore fix + report fix
</commit_message>
<xml_diff>
--- a/Csbasics/Labwork 1/docs/report.docx
+++ b/Csbasics/Labwork 1/docs/report.docx
@@ -228,7 +228,15 @@
           <w:sz w:val="26"/>
           <w:szCs w:val="26"/>
         </w:rPr>
-        <w:t>Вариант № 311599</w:t>
+        <w:t xml:space="preserve">Вариант № </w:t>
+      </w:r>
+      <w:r>
+        <w:rPr>
+          <w:rFonts w:cs="Times New Roman" w:ascii="Times New Roman" w:hAnsi="Times New Roman"/>
+          <w:sz w:val="26"/>
+          <w:szCs w:val="26"/>
+        </w:rPr>
+        <w:t>1591</w:t>
       </w:r>
     </w:p>
     <w:p>
@@ -647,23 +655,7 @@
           <w:sz w:val="26"/>
           <w:szCs w:val="26"/>
         </w:rPr>
-        <w:t>P311</w:t>
-      </w:r>
-      <w:r>
-        <w:rPr>
-          <w:rFonts w:cs="Times New Roman" w:ascii="Times New Roman" w:hAnsi="Times New Roman"/>
-          <w:sz w:val="26"/>
-          <w:szCs w:val="26"/>
-        </w:rPr>
-        <w:t>3</w:t>
-      </w:r>
-      <w:r>
-        <w:rPr>
-          <w:rFonts w:cs="Times New Roman" w:ascii="Times New Roman" w:hAnsi="Times New Roman"/>
-          <w:sz w:val="26"/>
-          <w:szCs w:val="26"/>
-        </w:rPr>
-        <w:t>;</w:t>
+        <w:t>P3113;</w:t>
       </w:r>
     </w:p>
     <w:p>
@@ -723,15 +715,7 @@
           <w:sz w:val="26"/>
           <w:szCs w:val="26"/>
         </w:rPr>
-        <w:t>Д</w:t>
-      </w:r>
-      <w:r>
-        <w:rPr>
-          <w:rFonts w:cs="Times New Roman" w:ascii="Times New Roman" w:hAnsi="Times New Roman"/>
-          <w:sz w:val="26"/>
-          <w:szCs w:val="26"/>
-        </w:rPr>
-        <w:t>енисовна</w:t>
+        <w:t>Денисовна</w:t>
       </w:r>
     </w:p>
     <w:p>
@@ -863,21 +847,7 @@
           <w:rFonts w:cs="Times New Roman" w:ascii="Times New Roman" w:hAnsi="Times New Roman"/>
           <w:sz w:val="21"/>
         </w:rPr>
-        <w:t>Санкт-Петербург 202</w:t>
-      </w:r>
-      <w:r>
-        <w:rPr>
-          <w:rFonts w:cs="Times New Roman" w:ascii="Times New Roman" w:hAnsi="Times New Roman"/>
-          <w:sz w:val="21"/>
-        </w:rPr>
-        <w:t>5</w:t>
-      </w:r>
-      <w:r>
-        <w:rPr>
-          <w:rFonts w:cs="Times New Roman" w:ascii="Times New Roman" w:hAnsi="Times New Roman"/>
-          <w:sz w:val="21"/>
-        </w:rPr>
-        <w:t xml:space="preserve"> г.</w:t>
+        <w:t>Санкт-Петербург 2025 г.</w:t>
       </w:r>
     </w:p>
     <w:p>
@@ -989,14 +959,27 @@
     </w:p>
     <w:p>
       <w:pPr>
+        <w:sectPr>
+          <w:type w:val="nextPage"/>
+          <w:pgSz w:w="11906" w:h="16838"/>
+          <w:pgMar w:left="1500" w:right="640" w:gutter="0" w:header="0" w:top="1000" w:footer="0" w:bottom="280"/>
+          <w:pgNumType w:fmt="decimal"/>
+          <w:formProt w:val="false"/>
+          <w:textDirection w:val="lrTb"/>
+          <w:docGrid w:type="default" w:linePitch="100" w:charSpace="4096"/>
+        </w:sectPr>
         <w:pStyle w:val="Normal"/>
+        <w:spacing w:before="0" w:after="0"/>
         <w:rPr>
           <w:rFonts w:ascii="Times New Roman" w:hAnsi="Times New Roman" w:cs="Times New Roman"/>
           <w:sz w:val="26"/>
         </w:rPr>
       </w:pPr>
       <w:r>
-        <w:rPr/>
+        <w:rPr>
+          <w:rFonts w:cs="Times New Roman" w:ascii="Times New Roman" w:hAnsi="Times New Roman"/>
+          <w:sz w:val="26"/>
+        </w:rPr>
         <w:drawing>
           <wp:anchor behindDoc="0" distT="0" distB="0" distL="0" distR="0" simplePos="0" locked="0" layoutInCell="0" allowOverlap="1" relativeHeight="3">
             <wp:simplePos x="0" y="0"/>
@@ -1047,27 +1030,6 @@
     </w:p>
     <w:p>
       <w:pPr>
-        <w:sectPr>
-          <w:type w:val="nextPage"/>
-          <w:pgSz w:w="11906" w:h="16838"/>
-          <w:pgMar w:left="1500" w:right="640" w:gutter="0" w:header="0" w:top="1000" w:footer="0" w:bottom="280"/>
-          <w:pgNumType w:fmt="decimal"/>
-          <w:formProt w:val="false"/>
-          <w:textDirection w:val="lrTb"/>
-          <w:docGrid w:type="default" w:linePitch="100" w:charSpace="4096"/>
-        </w:sectPr>
-        <w:pStyle w:val="Normal"/>
-        <w:rPr>
-          <w:rFonts w:ascii="Times New Roman" w:hAnsi="Times New Roman" w:cs="Times New Roman"/>
-          <w:sz w:val="26"/>
-        </w:rPr>
-      </w:pPr>
-      <w:r>
-        <w:rPr/>
-      </w:r>
-    </w:p>
-    <w:p>
-      <w:pPr>
         <w:pStyle w:val="ListParagraph"/>
         <w:numPr>
           <w:ilvl w:val="0"/>
@@ -1128,7 +1090,7 @@
           <w:ilvl w:val="0"/>
           <w:numId w:val="2"/>
         </w:numPr>
-        <w:shd w:fill="FFFFFF" w:val="clear"/>
+        <w:shd w:val="clear" w:fill="FFFFFF"/>
         <w:tabs>
           <w:tab w:val="clear" w:pos="720"/>
           <w:tab w:val="left" w:pos="0" w:leader="none"/>
@@ -1162,7 +1124,7 @@
           <w:ilvl w:val="0"/>
           <w:numId w:val="2"/>
         </w:numPr>
-        <w:shd w:fill="FFFFFF" w:val="clear"/>
+        <w:shd w:val="clear" w:fill="FFFFFF"/>
         <w:tabs>
           <w:tab w:val="clear" w:pos="720"/>
           <w:tab w:val="left" w:pos="0" w:leader="none"/>
@@ -1196,7 +1158,7 @@
           <w:ilvl w:val="0"/>
           <w:numId w:val="2"/>
         </w:numPr>
-        <w:shd w:fill="FFFFFF" w:val="clear"/>
+        <w:shd w:val="clear" w:fill="FFFFFF"/>
         <w:tabs>
           <w:tab w:val="clear" w:pos="720"/>
           <w:tab w:val="left" w:pos="0" w:leader="none"/>
@@ -1230,7 +1192,7 @@
           <w:ilvl w:val="0"/>
           <w:numId w:val="2"/>
         </w:numPr>
-        <w:shd w:fill="FFFFFF" w:val="clear"/>
+        <w:shd w:val="clear" w:fill="FFFFFF"/>
         <w:tabs>
           <w:tab w:val="clear" w:pos="720"/>
           <w:tab w:val="left" w:pos="0" w:leader="none"/>
@@ -1264,7 +1226,7 @@
           <w:ilvl w:val="0"/>
           <w:numId w:val="2"/>
         </w:numPr>
-        <w:shd w:fill="FFFFFF" w:val="clear"/>
+        <w:shd w:val="clear" w:fill="FFFFFF"/>
         <w:tabs>
           <w:tab w:val="clear" w:pos="720"/>
           <w:tab w:val="left" w:pos="0" w:leader="none"/>
@@ -1298,7 +1260,7 @@
           <w:ilvl w:val="0"/>
           <w:numId w:val="2"/>
         </w:numPr>
-        <w:shd w:fill="FFFFFF" w:val="clear"/>
+        <w:shd w:val="clear" w:fill="FFFFFF"/>
         <w:tabs>
           <w:tab w:val="clear" w:pos="720"/>
           <w:tab w:val="left" w:pos="0" w:leader="none"/>
@@ -1332,7 +1294,7 @@
           <w:ilvl w:val="0"/>
           <w:numId w:val="2"/>
         </w:numPr>
-        <w:shd w:fill="FFFFFF" w:val="clear"/>
+        <w:shd w:val="clear" w:fill="FFFFFF"/>
         <w:tabs>
           <w:tab w:val="clear" w:pos="720"/>
           <w:tab w:val="left" w:pos="0" w:leader="none"/>
@@ -1366,7 +1328,7 @@
           <w:ilvl w:val="0"/>
           <w:numId w:val="2"/>
         </w:numPr>
-        <w:shd w:fill="FFFFFF" w:val="clear"/>
+        <w:shd w:val="clear" w:fill="FFFFFF"/>
         <w:tabs>
           <w:tab w:val="clear" w:pos="720"/>
           <w:tab w:val="left" w:pos="0" w:leader="none"/>
@@ -1400,7 +1362,7 @@
           <w:ilvl w:val="0"/>
           <w:numId w:val="2"/>
         </w:numPr>
-        <w:shd w:fill="FFFFFF" w:val="clear"/>
+        <w:shd w:val="clear" w:fill="FFFFFF"/>
         <w:tabs>
           <w:tab w:val="clear" w:pos="720"/>
           <w:tab w:val="left" w:pos="0" w:leader="none"/>
@@ -1434,7 +1396,7 @@
           <w:ilvl w:val="0"/>
           <w:numId w:val="2"/>
         </w:numPr>
-        <w:shd w:fill="FFFFFF" w:val="clear"/>
+        <w:shd w:val="clear" w:fill="FFFFFF"/>
         <w:tabs>
           <w:tab w:val="clear" w:pos="720"/>
           <w:tab w:val="left" w:pos="0" w:leader="none"/>
@@ -1468,7 +1430,7 @@
           <w:ilvl w:val="0"/>
           <w:numId w:val="2"/>
         </w:numPr>
-        <w:shd w:fill="FFFFFF" w:val="clear"/>
+        <w:shd w:val="clear" w:fill="FFFFFF"/>
         <w:tabs>
           <w:tab w:val="clear" w:pos="720"/>
           <w:tab w:val="left" w:pos="0" w:leader="none"/>
@@ -1502,7 +1464,7 @@
           <w:ilvl w:val="0"/>
           <w:numId w:val="2"/>
         </w:numPr>
-        <w:shd w:fill="FFFFFF" w:val="clear"/>
+        <w:shd w:val="clear" w:fill="FFFFFF"/>
         <w:tabs>
           <w:tab w:val="clear" w:pos="720"/>
           <w:tab w:val="left" w:pos="0" w:leader="none"/>
@@ -1536,7 +1498,7 @@
           <w:ilvl w:val="0"/>
           <w:numId w:val="2"/>
         </w:numPr>
-        <w:shd w:fill="FFFFFF" w:val="clear"/>
+        <w:shd w:val="clear" w:fill="FFFFFF"/>
         <w:tabs>
           <w:tab w:val="clear" w:pos="720"/>
           <w:tab w:val="left" w:pos="0" w:leader="none"/>
@@ -1570,7 +1532,7 @@
           <w:ilvl w:val="0"/>
           <w:numId w:val="2"/>
         </w:numPr>
-        <w:shd w:fill="FFFFFF" w:val="clear"/>
+        <w:shd w:val="clear" w:fill="FFFFFF"/>
         <w:tabs>
           <w:tab w:val="clear" w:pos="720"/>
           <w:tab w:val="left" w:pos="0" w:leader="none"/>
@@ -1604,7 +1566,7 @@
           <w:ilvl w:val="0"/>
           <w:numId w:val="2"/>
         </w:numPr>
-        <w:shd w:fill="FFFFFF" w:val="clear"/>
+        <w:shd w:val="clear" w:fill="FFFFFF"/>
         <w:tabs>
           <w:tab w:val="clear" w:pos="720"/>
           <w:tab w:val="left" w:pos="0" w:leader="none"/>
@@ -1638,7 +1600,7 @@
           <w:ilvl w:val="0"/>
           <w:numId w:val="2"/>
         </w:numPr>
-        <w:shd w:fill="FFFFFF" w:val="clear"/>
+        <w:shd w:val="clear" w:fill="FFFFFF"/>
         <w:tabs>
           <w:tab w:val="clear" w:pos="720"/>
           <w:tab w:val="left" w:pos="0" w:leader="none"/>
@@ -1672,7 +1634,7 @@
           <w:ilvl w:val="0"/>
           <w:numId w:val="2"/>
         </w:numPr>
-        <w:shd w:fill="FFFFFF" w:val="clear"/>
+        <w:shd w:val="clear" w:fill="FFFFFF"/>
         <w:tabs>
           <w:tab w:val="clear" w:pos="720"/>
           <w:tab w:val="left" w:pos="0" w:leader="none"/>
@@ -1706,7 +1668,7 @@
           <w:ilvl w:val="0"/>
           <w:numId w:val="2"/>
         </w:numPr>
-        <w:shd w:fill="FFFFFF" w:val="clear"/>
+        <w:shd w:val="clear" w:fill="FFFFFF"/>
         <w:tabs>
           <w:tab w:val="clear" w:pos="720"/>
           <w:tab w:val="left" w:pos="0" w:leader="none"/>
@@ -1740,7 +1702,7 @@
           <w:ilvl w:val="0"/>
           <w:numId w:val="2"/>
         </w:numPr>
-        <w:shd w:fill="FFFFFF" w:val="clear"/>
+        <w:shd w:val="clear" w:fill="FFFFFF"/>
         <w:tabs>
           <w:tab w:val="clear" w:pos="720"/>
           <w:tab w:val="left" w:pos="0" w:leader="none"/>
@@ -1892,12 +1854,12 @@
           <w:ilvl w:val="0"/>
           <w:numId w:val="3"/>
         </w:numPr>
-        <w:shd w:fill="FFFFFF" w:val="clear"/>
+        <w:shd w:val="clear" w:fill="FFFFFF"/>
         <w:tabs>
           <w:tab w:val="clear" w:pos="720"/>
           <w:tab w:val="left" w:pos="0" w:leader="none"/>
         </w:tabs>
-        <w:spacing w:before="280" w:after="0"/>
+        <w:spacing w:before="0" w:after="0"/>
         <w:ind w:hanging="283" w:start="809"/>
         <w:rPr>
           <w:rFonts w:ascii="Times New Roman" w:hAnsi="Times New Roman" w:eastAsia="Times New Roman" w:cs="Times New Roman"/>
@@ -1926,7 +1888,7 @@
           <w:ilvl w:val="0"/>
           <w:numId w:val="3"/>
         </w:numPr>
-        <w:shd w:fill="FFFFFF" w:val="clear"/>
+        <w:shd w:val="clear" w:fill="FFFFFF"/>
         <w:tabs>
           <w:tab w:val="clear" w:pos="720"/>
           <w:tab w:val="left" w:pos="0" w:leader="none"/>
@@ -1960,7 +1922,7 @@
           <w:ilvl w:val="0"/>
           <w:numId w:val="3"/>
         </w:numPr>
-        <w:shd w:fill="FFFFFF" w:val="clear"/>
+        <w:shd w:val="clear" w:fill="FFFFFF"/>
         <w:tabs>
           <w:tab w:val="clear" w:pos="720"/>
           <w:tab w:val="left" w:pos="0" w:leader="none"/>
@@ -1994,7 +1956,7 @@
           <w:ilvl w:val="0"/>
           <w:numId w:val="3"/>
         </w:numPr>
-        <w:shd w:fill="FFFFFF" w:val="clear"/>
+        <w:shd w:val="clear" w:fill="FFFFFF"/>
         <w:tabs>
           <w:tab w:val="clear" w:pos="720"/>
           <w:tab w:val="left" w:pos="0" w:leader="none"/>
@@ -2028,7 +1990,7 @@
           <w:ilvl w:val="0"/>
           <w:numId w:val="3"/>
         </w:numPr>
-        <w:shd w:fill="FFFFFF" w:val="clear"/>
+        <w:shd w:val="clear" w:fill="FFFFFF"/>
         <w:tabs>
           <w:tab w:val="clear" w:pos="720"/>
           <w:tab w:val="left" w:pos="0" w:leader="none"/>
@@ -2062,7 +2024,7 @@
           <w:ilvl w:val="0"/>
           <w:numId w:val="3"/>
         </w:numPr>
-        <w:shd w:fill="FFFFFF" w:val="clear"/>
+        <w:shd w:val="clear" w:fill="FFFFFF"/>
         <w:tabs>
           <w:tab w:val="clear" w:pos="720"/>
           <w:tab w:val="left" w:pos="0" w:leader="none"/>
@@ -2166,7 +2128,7 @@
           <w:ilvl w:val="0"/>
           <w:numId w:val="4"/>
         </w:numPr>
-        <w:shd w:fill="FFFFFF" w:val="clear"/>
+        <w:shd w:val="clear" w:fill="FFFFFF"/>
         <w:tabs>
           <w:tab w:val="clear" w:pos="720"/>
           <w:tab w:val="left" w:pos="0" w:leader="none"/>
@@ -2192,7 +2154,7 @@
           <w:ilvl w:val="0"/>
           <w:numId w:val="4"/>
         </w:numPr>
-        <w:shd w:fill="FFFFFF" w:val="clear"/>
+        <w:shd w:val="clear" w:fill="FFFFFF"/>
         <w:tabs>
           <w:tab w:val="clear" w:pos="720"/>
           <w:tab w:val="left" w:pos="0" w:leader="none"/>
@@ -2218,7 +2180,7 @@
           <w:ilvl w:val="0"/>
           <w:numId w:val="4"/>
         </w:numPr>
-        <w:shd w:fill="FFFFFF" w:val="clear"/>
+        <w:shd w:val="clear" w:fill="FFFFFF"/>
         <w:tabs>
           <w:tab w:val="clear" w:pos="720"/>
           <w:tab w:val="left" w:pos="0" w:leader="none"/>
@@ -2244,7 +2206,7 @@
           <w:ilvl w:val="0"/>
           <w:numId w:val="4"/>
         </w:numPr>
-        <w:shd w:fill="FFFFFF" w:val="clear"/>
+        <w:shd w:val="clear" w:fill="FFFFFF"/>
         <w:tabs>
           <w:tab w:val="clear" w:pos="720"/>
           <w:tab w:val="left" w:pos="0" w:leader="none"/>
@@ -2270,7 +2232,7 @@
           <w:ilvl w:val="0"/>
           <w:numId w:val="4"/>
         </w:numPr>
-        <w:shd w:fill="FFFFFF" w:val="clear"/>
+        <w:shd w:val="clear" w:fill="FFFFFF"/>
         <w:tabs>
           <w:tab w:val="clear" w:pos="720"/>
           <w:tab w:val="left" w:pos="0" w:leader="none"/>
@@ -2296,7 +2258,7 @@
           <w:ilvl w:val="0"/>
           <w:numId w:val="4"/>
         </w:numPr>
-        <w:shd w:fill="FFFFFF" w:val="clear"/>
+        <w:shd w:val="clear" w:fill="FFFFFF"/>
         <w:tabs>
           <w:tab w:val="clear" w:pos="720"/>
           <w:tab w:val="left" w:pos="0" w:leader="none"/>
@@ -2398,7 +2360,7 @@
           <w:ilvl w:val="0"/>
           <w:numId w:val="5"/>
         </w:numPr>
-        <w:shd w:fill="FFFFFF" w:val="clear"/>
+        <w:shd w:val="clear" w:fill="FFFFFF"/>
         <w:tabs>
           <w:tab w:val="clear" w:pos="720"/>
           <w:tab w:val="left" w:pos="0" w:leader="none"/>
@@ -2432,7 +2394,7 @@
           <w:ilvl w:val="0"/>
           <w:numId w:val="5"/>
         </w:numPr>
-        <w:shd w:fill="FFFFFF" w:val="clear"/>
+        <w:shd w:val="clear" w:fill="FFFFFF"/>
         <w:tabs>
           <w:tab w:val="clear" w:pos="720"/>
           <w:tab w:val="left" w:pos="0" w:leader="none"/>
@@ -2466,7 +2428,7 @@
           <w:ilvl w:val="0"/>
           <w:numId w:val="5"/>
         </w:numPr>
-        <w:shd w:fill="FFFFFF" w:val="clear"/>
+        <w:shd w:val="clear" w:fill="FFFFFF"/>
         <w:tabs>
           <w:tab w:val="clear" w:pos="720"/>
           <w:tab w:val="left" w:pos="0" w:leader="none"/>
@@ -2500,7 +2462,7 @@
           <w:ilvl w:val="0"/>
           <w:numId w:val="5"/>
         </w:numPr>
-        <w:shd w:fill="FFFFFF" w:val="clear"/>
+        <w:shd w:val="clear" w:fill="FFFFFF"/>
         <w:tabs>
           <w:tab w:val="clear" w:pos="720"/>
           <w:tab w:val="left" w:pos="0" w:leader="none"/>
@@ -2534,7 +2496,7 @@
           <w:ilvl w:val="0"/>
           <w:numId w:val="5"/>
         </w:numPr>
-        <w:shd w:fill="FFFFFF" w:val="clear"/>
+        <w:shd w:val="clear" w:fill="FFFFFF"/>
         <w:tabs>
           <w:tab w:val="clear" w:pos="720"/>
           <w:tab w:val="left" w:pos="0" w:leader="none"/>
@@ -2568,7 +2530,7 @@
           <w:ilvl w:val="0"/>
           <w:numId w:val="5"/>
         </w:numPr>
-        <w:shd w:fill="FFFFFF" w:val="clear"/>
+        <w:shd w:val="clear" w:fill="FFFFFF"/>
         <w:tabs>
           <w:tab w:val="clear" w:pos="720"/>
           <w:tab w:val="left" w:pos="0" w:leader="none"/>
@@ -2606,11 +2568,7 @@
       </w:pPr>
       <w:r>
         <w:rPr>
-          <w:rFonts w:eastAsia="Times New Roman" w:cs="Times New Roman" w:ascii="Times New Roman" w:hAnsi="Times New Roman"/>
-          <w:color w:val="212529"/>
-          <w:sz w:val="24"/>
-          <w:szCs w:val="24"/>
-          <w:lang w:eastAsia="ru-RU"/>
+          <w:rFonts w:ascii="Times New Roman" w:hAnsi="Times New Roman"/>
         </w:rPr>
       </w:r>
     </w:p>
@@ -4199,8 +4157,8 @@
       <w:lang w:val="zxx" w:eastAsia="zxx" w:bidi="zxx"/>
     </w:rPr>
   </w:style>
-  <w:style w:type="character" w:styleId="Bullets">
-    <w:name w:val="Bullets"/>
+  <w:style w:type="character" w:styleId="Bulletsuser">
+    <w:name w:val="Bullets (user)"/>
     <w:qFormat/>
     <w:rPr>
       <w:rFonts w:ascii="OpenSymbol" w:hAnsi="OpenSymbol" w:eastAsia="OpenSymbol" w:cs="OpenSymbol"/>

</xml_diff>